<commit_message>
feat: docs D02 refs #63
</commit_message>
<xml_diff>
--- a/reports/Student#4/04 - Requirements - Student #4.docx
+++ b/reports/Student#4/04 - Requirements - Student #4.docx
@@ -517,19 +517,25 @@
                   <w:rPr>
                     <w:rFonts w:asciiTheme="majorHAnsi" w:hAnsiTheme="majorHAnsi" w:cstheme="majorHAnsi"/>
                   </w:rPr>
-                  <w:t>Developer, Tester</w:t>
+                  <w:t>Manager</w:t>
                 </w:r>
                 <w:r>
                   <w:rPr>
                     <w:rFonts w:asciiTheme="majorHAnsi" w:hAnsiTheme="majorHAnsi" w:cstheme="majorHAnsi"/>
                   </w:rPr>
-                  <w:t>, Operator</w:t>
+                  <w:t>, Tester</w:t>
                 </w:r>
                 <w:r>
                   <w:rPr>
                     <w:rFonts w:asciiTheme="majorHAnsi" w:hAnsiTheme="majorHAnsi" w:cstheme="majorHAnsi"/>
                   </w:rPr>
-                  <w:t xml:space="preserve"> </w:t>
+                  <w:t xml:space="preserve">, </w:t>
+                </w:r>
+                <w:r>
+                  <w:rPr>
+                    <w:rFonts w:asciiTheme="majorHAnsi" w:hAnsiTheme="majorHAnsi" w:cstheme="majorHAnsi"/>
+                  </w:rPr>
+                  <w:t>Developer</w:t>
                 </w:r>
               </w:sdtContent>
             </w:sdt>
@@ -606,7 +612,13 @@
                   <w:rPr>
                     <w:rFonts w:asciiTheme="majorHAnsi" w:hAnsiTheme="majorHAnsi" w:cstheme="majorHAnsi"/>
                   </w:rPr>
-                  <w:t>Sevilla February 19</w:t>
+                  <w:t xml:space="preserve">Sevilla </w:t>
+                </w:r>
+                <w:r>
+                  <w:rPr>
+                    <w:rFonts w:asciiTheme="majorHAnsi" w:hAnsiTheme="majorHAnsi" w:cstheme="majorHAnsi"/>
+                  </w:rPr>
+                  <w:t>March 13</w:t>
                 </w:r>
                 <w:r>
                   <w:rPr>
@@ -1285,7 +1297,13 @@
         </w:sdtPr>
         <w:sdtContent>
           <w:r>
-            <w:t xml:space="preserve">    </w:t>
+            <w:t xml:space="preserve"> </w:t>
+          </w:r>
+          <w:r>
+            <w:t xml:space="preserve">X </w:t>
+          </w:r>
+          <w:r>
+            <w:t xml:space="preserve"> </w:t>
           </w:r>
         </w:sdtContent>
       </w:sdt>
@@ -1454,7 +1472,13 @@
         </w:sdtPr>
         <w:sdtContent>
           <w:r>
-            <w:t xml:space="preserve">    </w:t>
+            <w:t xml:space="preserve"> </w:t>
+          </w:r>
+          <w:r>
+            <w:t>X</w:t>
+          </w:r>
+          <w:r>
+            <w:t xml:space="preserve">  </w:t>
           </w:r>
         </w:sdtContent>
       </w:sdt>
@@ -1660,7 +1684,13 @@
         </w:sdtPr>
         <w:sdtContent>
           <w:r>
-            <w:t xml:space="preserve">    </w:t>
+            <w:t xml:space="preserve">  </w:t>
+          </w:r>
+          <w:r>
+            <w:t>X</w:t>
+          </w:r>
+          <w:r>
+            <w:t xml:space="preserve">  </w:t>
           </w:r>
         </w:sdtContent>
       </w:sdt>
@@ -1864,7 +1894,13 @@
         </w:sdtPr>
         <w:sdtContent>
           <w:r>
-            <w:t xml:space="preserve">    </w:t>
+            <w:t xml:space="preserve">  </w:t>
+          </w:r>
+          <w:r>
+            <w:t>X</w:t>
+          </w:r>
+          <w:r>
+            <w:t xml:space="preserve">  </w:t>
           </w:r>
         </w:sdtContent>
       </w:sdt>
@@ -1915,7 +1951,13 @@
         </w:sdtPr>
         <w:sdtContent>
           <w:r>
-            <w:t xml:space="preserve">    </w:t>
+            <w:t xml:space="preserve">  </w:t>
+          </w:r>
+          <w:r>
+            <w:t>X</w:t>
+          </w:r>
+          <w:r>
+            <w:t xml:space="preserve">  </w:t>
           </w:r>
         </w:sdtContent>
       </w:sdt>
@@ -10526,6 +10568,7 @@
     <w:rsid w:val="00362E40"/>
     <w:rsid w:val="003713CA"/>
     <w:rsid w:val="003936CA"/>
+    <w:rsid w:val="0040120F"/>
     <w:rsid w:val="004532BB"/>
     <w:rsid w:val="004C7734"/>
     <w:rsid w:val="004D7778"/>
@@ -10545,6 +10588,7 @@
     <w:rsid w:val="00B078C0"/>
     <w:rsid w:val="00B85114"/>
     <w:rsid w:val="00B9388C"/>
+    <w:rsid w:val="00B944A9"/>
     <w:rsid w:val="00C42E76"/>
     <w:rsid w:val="00C63AB0"/>
     <w:rsid w:val="00C85C89"/>

</xml_diff>